<commit_message>
nmv 16 11 2022
</commit_message>
<xml_diff>
--- a/TS Jatai Ghanam Project/TS 4.1/TS 4.1 Jatai Baraha Input.docx
+++ b/TS Jatai Ghanam Project/TS 4.1/TS 4.1 Jatai Baraha Input.docx
@@ -20901,7 +20901,13 @@
         <w:spacing w:after="0" w:line="240" w:lineRule="auto"/>
       </w:pPr>
       <w:r>
-        <w:t xml:space="preserve">ruqdrair dhIraiqr dhIrai$ ruqdrai ruqdrair dhIrai$H | </w:t>
+        <w:t>ruqdrair dhIraiqr dhIrai</w:t>
+      </w:r>
+      <w:r>
+        <w:t>#</w:t>
+      </w:r>
+      <w:r>
+        <w:t xml:space="preserve"> ruqdrai ruqdrair dhIrai$H | </w:t>
       </w:r>
     </w:p>
     <w:p>

</xml_diff>